<commit_message>
Update Eagle Board Layout Tutorial.docx
</commit_message>
<xml_diff>
--- a/Lesson 5/Eagle Board Layout Tutorial.docx
+++ b/Lesson 5/Eagle Board Layout Tutorial.docx
@@ -200,27 +200,14 @@
       <w:r>
         <w:t xml:space="preserve">Figure </w:t>
       </w:r>
-      <w:r>
-        <w:fldChar w:fldCharType="begin"/>
-      </w:r>
-      <w:r>
-        <w:instrText xml:space="preserve"> SEQ Figure \* ARABIC </w:instrText>
-      </w:r>
-      <w:r>
-        <w:fldChar w:fldCharType="separate"/>
-      </w:r>
-      <w:r>
-        <w:rPr>
-          <w:noProof/>
-        </w:rPr>
-        <w:t>1</w:t>
-      </w:r>
-      <w:r>
-        <w:rPr>
-          <w:noProof/>
-        </w:rPr>
-        <w:fldChar w:fldCharType="end"/>
-      </w:r>
+      <w:fldSimple w:instr=" SEQ Figure \* ARABIC ">
+        <w:r>
+          <w:rPr>
+            <w:noProof/>
+          </w:rPr>
+          <w:t>1</w:t>
+        </w:r>
+      </w:fldSimple>
       <w:bookmarkEnd w:id="1"/>
       <w:r>
         <w:rPr>
@@ -289,7 +276,13 @@
         <w:t xml:space="preserve">The following steps will guide you through </w:t>
       </w:r>
       <w:r>
-        <w:t>creating a board layout for the DIY Piano</w:t>
+        <w:t xml:space="preserve">creating a board layout for the </w:t>
+      </w:r>
+      <w:r>
+        <w:t>E-</w:t>
+      </w:r>
+      <w:r>
+        <w:t>Piano</w:t>
       </w:r>
       <w:r>
         <w:t>.</w:t>
@@ -385,27 +378,14 @@
       <w:r>
         <w:t xml:space="preserve">Figure </w:t>
       </w:r>
-      <w:r>
-        <w:fldChar w:fldCharType="begin"/>
-      </w:r>
-      <w:r>
-        <w:instrText xml:space="preserve"> SEQ Figure \* ARABIC </w:instrText>
-      </w:r>
-      <w:r>
-        <w:fldChar w:fldCharType="separate"/>
-      </w:r>
-      <w:r>
-        <w:rPr>
-          <w:noProof/>
-        </w:rPr>
-        <w:t>2</w:t>
-      </w:r>
-      <w:r>
-        <w:rPr>
-          <w:noProof/>
-        </w:rPr>
-        <w:fldChar w:fldCharType="end"/>
-      </w:r>
+      <w:fldSimple w:instr=" SEQ Figure \* ARABIC ">
+        <w:r>
+          <w:rPr>
+            <w:noProof/>
+          </w:rPr>
+          <w:t>2</w:t>
+        </w:r>
+      </w:fldSimple>
       <w:bookmarkEnd w:id="2"/>
       <w:r>
         <w:rPr>
@@ -433,7 +413,16 @@
           <w:noProof/>
           <w:lang w:val="en-US"/>
         </w:rPr>
-        <w:t>DIY Piano</w:t>
+        <w:t>E-</w:t>
+      </w:r>
+      <w:bookmarkStart w:id="3" w:name="_GoBack"/>
+      <w:bookmarkEnd w:id="3"/>
+      <w:r>
+        <w:rPr>
+          <w:noProof/>
+          <w:lang w:val="en-US"/>
+        </w:rPr>
+        <w:t>Piano</w:t>
       </w:r>
       <w:r>
         <w:rPr>
@@ -482,7 +471,13 @@
         <w:t xml:space="preserve">to your </w:t>
       </w:r>
       <w:r>
-        <w:t>desktop.</w:t>
+        <w:t>desktop</w:t>
+      </w:r>
+      <w:r>
+        <w:t xml:space="preserve"> to retrieve your schematic from the last lesson</w:t>
+      </w:r>
+      <w:r>
+        <w:t>.</w:t>
       </w:r>
     </w:p>
     <w:p>
@@ -496,6 +491,20 @@
         <w:contextualSpacing w:val="0"/>
       </w:pPr>
       <w:r>
+        <w:t>Make sure your schematic from the last lesson in called something other than EE-Workshop.sch.  If it is, rename it to E-Piano.sch.</w:t>
+      </w:r>
+    </w:p>
+    <w:p>
+      <w:pPr>
+        <w:pStyle w:val="ListParagraph"/>
+        <w:numPr>
+          <w:ilvl w:val="0"/>
+          <w:numId w:val="6"/>
+        </w:numPr>
+        <w:spacing w:after="120"/>
+        <w:contextualSpacing w:val="0"/>
+      </w:pPr>
+      <w:r>
         <w:t>Update your repo by executing the following commands</w:t>
       </w:r>
       <w:r>
@@ -512,13 +521,8 @@
         <w:spacing w:after="120"/>
         <w:contextualSpacing w:val="0"/>
       </w:pPr>
-      <w:proofErr w:type="spellStart"/>
-      <w:r>
-        <w:t>git</w:t>
-      </w:r>
-      <w:proofErr w:type="spellEnd"/>
-      <w:r>
-        <w:t xml:space="preserve"> fetch </w:t>
+      <w:r>
+        <w:t xml:space="preserve">git fetch </w:t>
       </w:r>
       <w:r>
         <w:t>upstream</w:t>
@@ -534,15 +538,8 @@
         <w:spacing w:after="120"/>
         <w:contextualSpacing w:val="0"/>
       </w:pPr>
-      <w:proofErr w:type="spellStart"/>
-      <w:proofErr w:type="gramStart"/>
-      <w:r>
-        <w:t>git</w:t>
-      </w:r>
-      <w:proofErr w:type="spellEnd"/>
-      <w:proofErr w:type="gramEnd"/>
-      <w:r>
-        <w:t xml:space="preserve"> pull </w:t>
+      <w:r>
+        <w:t xml:space="preserve">git pull </w:t>
       </w:r>
       <w:r>
         <w:t>upstream master</w:t>
@@ -559,43 +556,7 @@
           <w:iCs/>
           <w:u w:val="single"/>
         </w:rPr>
-        <w:t>Note:  Above layout is available as a .</w:t>
-      </w:r>
-      <w:proofErr w:type="spellStart"/>
-      <w:r>
-        <w:rPr>
-          <w:i/>
-          <w:iCs/>
-          <w:u w:val="single"/>
-        </w:rPr>
-        <w:t>png</w:t>
-      </w:r>
-      <w:proofErr w:type="spellEnd"/>
-      <w:r>
-        <w:rPr>
-          <w:i/>
-          <w:iCs/>
-          <w:u w:val="single"/>
-        </w:rPr>
-        <w:t xml:space="preserve"> image file for your reference in the folder EE-Workshop/Lesson 4/Eagle/</w:t>
-      </w:r>
-      <w:proofErr w:type="spellStart"/>
-      <w:r>
-        <w:rPr>
-          <w:i/>
-          <w:iCs/>
-          <w:u w:val="single"/>
-        </w:rPr>
-        <w:t>DIYpiano</w:t>
-      </w:r>
-      <w:proofErr w:type="spellEnd"/>
-      <w:r>
-        <w:rPr>
-          <w:i/>
-          <w:iCs/>
-          <w:u w:val="single"/>
-        </w:rPr>
-        <w:t xml:space="preserve"> folder.</w:t>
+        <w:t>Note:  Above layout is available as a .png image file for your reference in the folder EE-Workshop/Lesson 4/Eagle/DIYpiano folder.</w:t>
       </w:r>
     </w:p>
     <w:p>
@@ -613,11 +574,12 @@
         <w:lastRenderedPageBreak/>
         <w:t xml:space="preserve">Open the </w:t>
       </w:r>
-      <w:proofErr w:type="spellStart"/>
-      <w:r>
-        <w:t>DIYpiano</w:t>
-      </w:r>
-      <w:proofErr w:type="spellEnd"/>
+      <w:r>
+        <w:t>E-P</w:t>
+      </w:r>
+      <w:r>
+        <w:t>iano</w:t>
+      </w:r>
       <w:r>
         <w:t xml:space="preserve"> schematic </w:t>
       </w:r>
@@ -956,13 +918,8 @@
         </w:rPr>
         <w:br/>
       </w:r>
-      <w:proofErr w:type="gramStart"/>
-      <w:r>
-        <w:t>We</w:t>
-      </w:r>
-      <w:proofErr w:type="gramEnd"/>
-      <w:r>
-        <w:t xml:space="preserve"> w</w:t>
+      <w:r>
+        <w:t>We w</w:t>
       </w:r>
       <w:r>
         <w:t>ill now attempt to place the components inside the board area by moving them.  Note that, even though Eagle starts by placing all the parts outside of the board, the free version of Eagle does not allow you to move the parts outside the board.  Once you move a part, it will need to be placed inside the board outline.</w:t>
@@ -979,13 +936,8 @@
         <w:contextualSpacing w:val="0"/>
       </w:pPr>
       <w:r>
-        <w:t xml:space="preserve">Just like in the schematic window, in order to move a part, click on the move </w:t>
-      </w:r>
-      <w:proofErr w:type="gramStart"/>
-      <w:r>
-        <w:t xml:space="preserve">icon </w:t>
-      </w:r>
-      <w:proofErr w:type="gramEnd"/>
+        <w:t xml:space="preserve">Just like in the schematic window, in order to move a part, click on the move icon </w:t>
+      </w:r>
       <w:r>
         <w:rPr>
           <w:noProof/>
@@ -1212,15 +1164,7 @@
         <w:t xml:space="preserve"> as a reference.</w:t>
       </w:r>
       <w:r>
-        <w:t xml:space="preserve">  As you place parts, you can periodically click on the “</w:t>
-      </w:r>
-      <w:proofErr w:type="spellStart"/>
-      <w:r>
-        <w:t>Ratsnest</w:t>
-      </w:r>
-      <w:proofErr w:type="spellEnd"/>
-      <w:r>
-        <w:t xml:space="preserve">” </w:t>
+        <w:t xml:space="preserve">  As you place parts, you can periodically click on the “Ratsnest” </w:t>
       </w:r>
       <w:r>
         <w:t>icon</w:t>
@@ -1285,15 +1229,7 @@
         <w:contextualSpacing w:val="0"/>
       </w:pPr>
       <w:r>
-        <w:t xml:space="preserve">Once you have </w:t>
-      </w:r>
-      <w:proofErr w:type="gramStart"/>
-      <w:r>
-        <w:t>place</w:t>
-      </w:r>
-      <w:proofErr w:type="gramEnd"/>
-      <w:r>
-        <w:t xml:space="preserve"> all the parts, your board might look similar to the one in </w:t>
+        <w:t xml:space="preserve">Once you have place all the parts, your board might look similar to the one in </w:t>
       </w:r>
       <w:r>
         <w:fldChar w:fldCharType="begin"/>
@@ -1372,32 +1308,19 @@
         <w:pStyle w:val="Caption"/>
         <w:jc w:val="center"/>
       </w:pPr>
-      <w:bookmarkStart w:id="3" w:name="_Ref532583522"/>
+      <w:bookmarkStart w:id="4" w:name="_Ref532583522"/>
       <w:r>
         <w:t xml:space="preserve">Figure </w:t>
       </w:r>
-      <w:r>
-        <w:fldChar w:fldCharType="begin"/>
-      </w:r>
-      <w:r>
-        <w:instrText xml:space="preserve"> SEQ Figure \* ARABIC </w:instrText>
-      </w:r>
-      <w:r>
-        <w:fldChar w:fldCharType="separate"/>
-      </w:r>
-      <w:r>
-        <w:rPr>
-          <w:noProof/>
-        </w:rPr>
-        <w:t>3</w:t>
-      </w:r>
-      <w:r>
-        <w:rPr>
-          <w:noProof/>
-        </w:rPr>
-        <w:fldChar w:fldCharType="end"/>
-      </w:r>
-      <w:bookmarkEnd w:id="3"/>
+      <w:fldSimple w:instr=" SEQ Figure \* ARABIC ">
+        <w:r>
+          <w:rPr>
+            <w:noProof/>
+          </w:rPr>
+          <w:t>3</w:t>
+        </w:r>
+      </w:fldSimple>
+      <w:bookmarkEnd w:id="4"/>
       <w:r>
         <w:rPr>
           <w:noProof/>
@@ -1418,15 +1341,7 @@
       </w:pPr>
       <w:r>
         <w:lastRenderedPageBreak/>
-        <w:t>At this point, click on the “</w:t>
-      </w:r>
-      <w:proofErr w:type="spellStart"/>
-      <w:r>
-        <w:t>Ratsnest</w:t>
-      </w:r>
-      <w:proofErr w:type="spellEnd"/>
-      <w:r>
-        <w:t xml:space="preserve">” </w:t>
+        <w:t xml:space="preserve">At this point, click on the “Ratsnest” </w:t>
       </w:r>
       <w:r>
         <w:t>icon</w:t>
@@ -1484,13 +1399,8 @@
         <w:t xml:space="preserve">In order to </w:t>
       </w:r>
       <w:r>
-        <w:t xml:space="preserve">move the board outline, click on the “Move” </w:t>
-      </w:r>
-      <w:proofErr w:type="gramStart"/>
-      <w:r>
-        <w:t xml:space="preserve">icon </w:t>
-      </w:r>
-      <w:proofErr w:type="gramEnd"/>
+        <w:t xml:space="preserve">move the board outline, click on the “Move” icon </w:t>
+      </w:r>
       <w:r>
         <w:rPr>
           <w:noProof/>
@@ -1857,13 +1767,8 @@
         <w:t xml:space="preserve">Top &amp; Bottom Layers: </w:t>
       </w:r>
       <w:r>
-        <w:t xml:space="preserve"> These were defined above.  They are designated as layer numbers 1 &amp; 16 respectively.  In the window above, the color associated with the top layer is </w:t>
-      </w:r>
-      <w:proofErr w:type="gramStart"/>
-      <w:r>
-        <w:t xml:space="preserve">red </w:t>
-      </w:r>
-      <w:proofErr w:type="gramEnd"/>
+        <w:t xml:space="preserve"> These were defined above.  They are designated as layer numbers 1 &amp; 16 respectively.  In the window above, the color associated with the top layer is red </w:t>
+      </w:r>
       <w:r>
         <w:rPr>
           <w:noProof/>
@@ -1906,16 +1811,11 @@
         </w:drawing>
       </w:r>
       <w:r>
-        <w:t xml:space="preserve">; any trace on the top layer, therefore, will be highlighted in red.  The color associated with the bottom layer is light </w:t>
-      </w:r>
-      <w:proofErr w:type="gramStart"/>
-      <w:r>
-        <w:t>blue</w:t>
+        <w:t>; any trace on the top layer, therefore, will be highlighted in red.  The color associated with the bottom layer is light blue</w:t>
       </w:r>
       <w:r>
         <w:t xml:space="preserve"> </w:t>
       </w:r>
-      <w:proofErr w:type="gramEnd"/>
       <w:r>
         <w:rPr>
           <w:noProof/>
@@ -2004,31 +1904,7 @@
         <w:t>Via Layer:</w:t>
       </w:r>
       <w:r>
-        <w:t xml:space="preserve">  </w:t>
-      </w:r>
-      <w:proofErr w:type="spellStart"/>
-      <w:r>
-        <w:t>Vias</w:t>
-      </w:r>
-      <w:proofErr w:type="spellEnd"/>
-      <w:r>
-        <w:t xml:space="preserve"> are connections from a trace on the top layer to a trace on the bottom layer.  Our design currently does not have any </w:t>
-      </w:r>
-      <w:proofErr w:type="spellStart"/>
-      <w:r>
-        <w:t>vias</w:t>
-      </w:r>
-      <w:proofErr w:type="spellEnd"/>
-      <w:r>
-        <w:t xml:space="preserve">.  If there are any </w:t>
-      </w:r>
-      <w:proofErr w:type="spellStart"/>
-      <w:r>
-        <w:t>vias</w:t>
-      </w:r>
-      <w:proofErr w:type="spellEnd"/>
-      <w:r>
-        <w:t xml:space="preserve"> in a design, they would be displayed on this layer.</w:t>
+        <w:t xml:space="preserve">  Vias are connections from a trace on the top layer to a trace on the bottom layer.  Our design currently does not have any vias.  If there are any vias in a design, they would be displayed on this layer.</w:t>
       </w:r>
     </w:p>
     <w:p>
@@ -2044,30 +1920,14 @@
           <w:u w:val="single"/>
         </w:rPr>
       </w:pPr>
-      <w:proofErr w:type="spellStart"/>
-      <w:r>
-        <w:rPr>
-          <w:u w:val="single"/>
-        </w:rPr>
-        <w:t>Unrouted</w:t>
-      </w:r>
-      <w:proofErr w:type="spellEnd"/>
-      <w:r>
-        <w:rPr>
-          <w:u w:val="single"/>
-        </w:rPr>
-        <w:t xml:space="preserve"> Layer:</w:t>
-      </w:r>
-      <w:r>
-        <w:t xml:space="preserve">  This layer contains the “air wires” between the components.  Any net that has not been traced yet will reside on the “</w:t>
-      </w:r>
-      <w:proofErr w:type="spellStart"/>
-      <w:r>
-        <w:t>Unrouted</w:t>
-      </w:r>
-      <w:proofErr w:type="spellEnd"/>
-      <w:r>
-        <w:t>” layer.</w:t>
+      <w:r>
+        <w:rPr>
+          <w:u w:val="single"/>
+        </w:rPr>
+        <w:t>Unrouted Layer:</w:t>
+      </w:r>
+      <w:r>
+        <w:t xml:space="preserve">  This layer contains the “air wires” between the components.  Any net that has not been traced yet will reside on the “Unrouted” layer.</w:t>
       </w:r>
     </w:p>
     <w:p>
@@ -2106,36 +1966,12 @@
           <w:u w:val="single"/>
         </w:rPr>
       </w:pPr>
-      <w:proofErr w:type="spellStart"/>
-      <w:proofErr w:type="gramStart"/>
       <w:r>
         <w:rPr>
           <w:u w:val="single"/>
         </w:rPr>
         <w:lastRenderedPageBreak/>
-        <w:t>tPlace</w:t>
-      </w:r>
-      <w:proofErr w:type="spellEnd"/>
-      <w:proofErr w:type="gramEnd"/>
-      <w:r>
-        <w:rPr>
-          <w:u w:val="single"/>
-        </w:rPr>
-        <w:t xml:space="preserve"> &amp; </w:t>
-      </w:r>
-      <w:proofErr w:type="spellStart"/>
-      <w:r>
-        <w:rPr>
-          <w:u w:val="single"/>
-        </w:rPr>
-        <w:t>bPlace</w:t>
-      </w:r>
-      <w:proofErr w:type="spellEnd"/>
-      <w:r>
-        <w:rPr>
-          <w:u w:val="single"/>
-        </w:rPr>
-        <w:t xml:space="preserve"> Layer:</w:t>
+        <w:t>tPlace &amp; bPlace Layer:</w:t>
       </w:r>
       <w:r>
         <w:t xml:space="preserve">  The “Place” layer contains the outline of the components where “t” corresponds to the top place layer and “b” to the bottom place layer.</w:t>
@@ -2154,35 +1990,11 @@
           <w:u w:val="single"/>
         </w:rPr>
       </w:pPr>
-      <w:proofErr w:type="spellStart"/>
-      <w:proofErr w:type="gramStart"/>
-      <w:r>
-        <w:rPr>
-          <w:u w:val="single"/>
-        </w:rPr>
-        <w:t>tOrigins</w:t>
-      </w:r>
-      <w:proofErr w:type="spellEnd"/>
-      <w:proofErr w:type="gramEnd"/>
-      <w:r>
-        <w:rPr>
-          <w:u w:val="single"/>
-        </w:rPr>
-        <w:t xml:space="preserve"> &amp; </w:t>
-      </w:r>
-      <w:proofErr w:type="spellStart"/>
-      <w:r>
-        <w:rPr>
-          <w:u w:val="single"/>
-        </w:rPr>
-        <w:t>bOringins</w:t>
-      </w:r>
-      <w:proofErr w:type="spellEnd"/>
-      <w:r>
-        <w:rPr>
-          <w:u w:val="single"/>
-        </w:rPr>
-        <w:t xml:space="preserve"> Layers:</w:t>
+      <w:r>
+        <w:rPr>
+          <w:u w:val="single"/>
+        </w:rPr>
+        <w:t>tOrigins &amp; bOringins Layers:</w:t>
       </w:r>
       <w:r>
         <w:t xml:space="preserve">  The “Origins” layers contain the crosshair handles for the components with, again, “t” corresponding to the top origins layer and “b” to the bottom.</w:t>
@@ -2201,35 +2013,11 @@
           <w:u w:val="single"/>
         </w:rPr>
       </w:pPr>
-      <w:proofErr w:type="spellStart"/>
-      <w:proofErr w:type="gramStart"/>
-      <w:r>
-        <w:rPr>
-          <w:u w:val="single"/>
-        </w:rPr>
-        <w:t>tNames</w:t>
-      </w:r>
-      <w:proofErr w:type="spellEnd"/>
-      <w:proofErr w:type="gramEnd"/>
-      <w:r>
-        <w:rPr>
-          <w:u w:val="single"/>
-        </w:rPr>
-        <w:t xml:space="preserve"> &amp; </w:t>
-      </w:r>
-      <w:proofErr w:type="spellStart"/>
-      <w:r>
-        <w:rPr>
-          <w:u w:val="single"/>
-        </w:rPr>
-        <w:t>bNames</w:t>
-      </w:r>
-      <w:proofErr w:type="spellEnd"/>
-      <w:r>
-        <w:rPr>
-          <w:u w:val="single"/>
-        </w:rPr>
-        <w:t xml:space="preserve"> Layers:</w:t>
+      <w:r>
+        <w:rPr>
+          <w:u w:val="single"/>
+        </w:rPr>
+        <w:t>tNames &amp; bNames Layers:</w:t>
       </w:r>
       <w:r>
         <w:t xml:space="preserve">  The “Names” layers</w:t>
@@ -2251,35 +2039,11 @@
           <w:u w:val="single"/>
         </w:rPr>
       </w:pPr>
-      <w:proofErr w:type="spellStart"/>
-      <w:proofErr w:type="gramStart"/>
-      <w:r>
-        <w:rPr>
-          <w:u w:val="single"/>
-        </w:rPr>
-        <w:t>tValues</w:t>
-      </w:r>
-      <w:proofErr w:type="spellEnd"/>
-      <w:proofErr w:type="gramEnd"/>
-      <w:r>
-        <w:rPr>
-          <w:u w:val="single"/>
-        </w:rPr>
-        <w:t xml:space="preserve"> &amp; </w:t>
-      </w:r>
-      <w:proofErr w:type="spellStart"/>
-      <w:r>
-        <w:rPr>
-          <w:u w:val="single"/>
-        </w:rPr>
-        <w:t>bValues</w:t>
-      </w:r>
-      <w:proofErr w:type="spellEnd"/>
-      <w:r>
-        <w:rPr>
-          <w:u w:val="single"/>
-        </w:rPr>
-        <w:t xml:space="preserve"> Layers:</w:t>
+      <w:r>
+        <w:rPr>
+          <w:u w:val="single"/>
+        </w:rPr>
+        <w:t>tValues &amp; bValues Layers:</w:t>
       </w:r>
       <w:r>
         <w:t xml:space="preserve">  The “Values” layers contain the component values such as (1K or 0.1</w:t>
@@ -2307,69 +2071,21 @@
           <w:u w:val="single"/>
         </w:rPr>
       </w:pPr>
-      <w:proofErr w:type="spellStart"/>
-      <w:proofErr w:type="gramStart"/>
-      <w:r>
-        <w:rPr>
-          <w:u w:val="single"/>
-        </w:rPr>
-        <w:t>tDocu</w:t>
-      </w:r>
-      <w:proofErr w:type="spellEnd"/>
-      <w:proofErr w:type="gramEnd"/>
-      <w:r>
-        <w:rPr>
-          <w:u w:val="single"/>
-        </w:rPr>
-        <w:t xml:space="preserve"> &amp; </w:t>
-      </w:r>
-      <w:proofErr w:type="spellStart"/>
-      <w:r>
-        <w:rPr>
-          <w:u w:val="single"/>
-        </w:rPr>
-        <w:t>bDocu</w:t>
-      </w:r>
-      <w:proofErr w:type="spellEnd"/>
-      <w:r>
-        <w:rPr>
-          <w:u w:val="single"/>
-        </w:rPr>
-        <w:t xml:space="preserve"> Layers:</w:t>
-      </w:r>
-      <w:r>
-        <w:t xml:space="preserve">  The </w:t>
-      </w:r>
-      <w:proofErr w:type="spellStart"/>
-      <w:r>
-        <w:t>Docu</w:t>
-      </w:r>
-      <w:proofErr w:type="spellEnd"/>
-      <w:r>
-        <w:t xml:space="preserve"> layers show the outline of where the actual components would sit on the board.  These outlines are used to ensure that there </w:t>
-      </w:r>
-      <w:proofErr w:type="gramStart"/>
-      <w:r>
-        <w:t>are no overlap</w:t>
-      </w:r>
-      <w:proofErr w:type="gramEnd"/>
-      <w:r>
-        <w:t xml:space="preserve"> of parts.  These two layers are usually part of the actual design files and are used only for visual inspection.</w:t>
-      </w:r>
-      <w:r>
-        <w:br/>
-      </w:r>
-      <w:r>
-        <w:br/>
-        <w:t>Once you are done inspecting the layers, you can click on the “</w:t>
-      </w:r>
-      <w:proofErr w:type="spellStart"/>
-      <w:r>
-        <w:t>Preset_Standart</w:t>
-      </w:r>
-      <w:proofErr w:type="spellEnd"/>
-      <w:r>
-        <w:t>” setting under the “Layer Sets” dropdown menu to turn on the standard set of layers.</w:t>
+      <w:r>
+        <w:rPr>
+          <w:u w:val="single"/>
+        </w:rPr>
+        <w:t>tDocu &amp; bDocu Layers:</w:t>
+      </w:r>
+      <w:r>
+        <w:t xml:space="preserve">  The Docu layers show the outline of where the actual components would sit on the board.  These outlines are used to ensure that there are no overlap of parts.  These two layers are usually part of the actual design files and are used only for visual inspection.</w:t>
+      </w:r>
+      <w:r>
+        <w:br/>
+      </w:r>
+      <w:r>
+        <w:br/>
+        <w:t>Once you are done inspecting the layers, you can click on the “Preset_Standart” setting under the “Layer Sets” dropdown menu to turn on the standard set of layers.</w:t>
       </w:r>
     </w:p>
     <w:p>
@@ -2470,13 +2186,8 @@
         <w:contextualSpacing w:val="0"/>
       </w:pPr>
       <w:r>
-        <w:t xml:space="preserve">Click on the grid </w:t>
-      </w:r>
-      <w:proofErr w:type="gramStart"/>
-      <w:r>
-        <w:t xml:space="preserve">icon </w:t>
-      </w:r>
-      <w:proofErr w:type="gramEnd"/>
+        <w:t xml:space="preserve">Click on the grid icon </w:t>
+      </w:r>
       <w:r>
         <w:rPr>
           <w:noProof/>
@@ -2607,13 +2318,8 @@
         <w:t xml:space="preserve">Click on the </w:t>
       </w:r>
       <w:r>
-        <w:t xml:space="preserve">“Polygon” </w:t>
-      </w:r>
-      <w:proofErr w:type="gramStart"/>
-      <w:r>
-        <w:t xml:space="preserve">icon </w:t>
-      </w:r>
-      <w:proofErr w:type="gramEnd"/>
+        <w:t xml:space="preserve">“Polygon” icon </w:t>
+      </w:r>
       <w:r>
         <w:rPr>
           <w:noProof/>
@@ -2941,21 +2647,8 @@
         <w:contextualSpacing w:val="0"/>
       </w:pPr>
       <w:r>
-        <w:t>Click on the “</w:t>
-      </w:r>
-      <w:proofErr w:type="spellStart"/>
-      <w:r>
-        <w:t>Ratsnest</w:t>
-      </w:r>
-      <w:proofErr w:type="spellEnd"/>
-      <w:r>
-        <w:t xml:space="preserve">” </w:t>
-      </w:r>
-      <w:proofErr w:type="gramStart"/>
-      <w:r>
-        <w:t xml:space="preserve">icon </w:t>
-      </w:r>
-      <w:proofErr w:type="gramEnd"/>
+        <w:t xml:space="preserve">Click on the “Ratsnest” icon </w:t>
+      </w:r>
       <w:r>
         <w:rPr>
           <w:noProof/>
@@ -3098,13 +2791,8 @@
         <w:t xml:space="preserve">Click on the </w:t>
       </w:r>
       <w:r>
-        <w:t>move icon and click on the crosshair handle of the component name “LS1</w:t>
-      </w:r>
-      <w:proofErr w:type="gramStart"/>
-      <w:r>
-        <w:t xml:space="preserve">” </w:t>
-      </w:r>
-      <w:proofErr w:type="gramEnd"/>
+        <w:t xml:space="preserve">move icon and click on the crosshair handle of the component name “LS1” </w:t>
+      </w:r>
       <w:r>
         <w:rPr>
           <w:noProof/>
@@ -3287,14 +2975,7 @@
       </w:r>
       <w:r>
         <w:br/>
-      </w:r>
-      <w:proofErr w:type="gramStart"/>
-      <w:r>
-        <w:t>We</w:t>
-      </w:r>
-      <w:proofErr w:type="gramEnd"/>
-      <w:r>
-        <w:t xml:space="preserve"> are finally at the point that we can route the board.  “Routing” refers to the action of laying out the traces for the nets between components.  This can be done manually, or in the case of our simple board, automatically.</w:t>
+        <w:t>We are finally at the point that we can route the board.  “Routing” refers to the action of laying out the traces for the nets between components.  This can be done manually, or in the case of our simple board, automatically.</w:t>
       </w:r>
       <w:r>
         <w:br/>
@@ -3422,21 +3103,8 @@
         </w:rPr>
       </w:pPr>
       <w:r>
-        <w:t>Now, click on the “</w:t>
-      </w:r>
-      <w:proofErr w:type="spellStart"/>
-      <w:r>
-        <w:t>Autorouter</w:t>
-      </w:r>
-      <w:proofErr w:type="spellEnd"/>
-      <w:r>
-        <w:t xml:space="preserve">” </w:t>
-      </w:r>
-      <w:proofErr w:type="gramStart"/>
-      <w:r>
-        <w:t xml:space="preserve">icon </w:t>
-      </w:r>
-      <w:proofErr w:type="gramEnd"/>
+        <w:t xml:space="preserve">Now, click on the “Autorouter” icon </w:t>
+      </w:r>
       <w:r>
         <w:rPr>
           <w:noProof/>
@@ -3496,15 +3164,7 @@
         </w:rPr>
       </w:pPr>
       <w:r>
-        <w:t>This will open the “</w:t>
-      </w:r>
-      <w:proofErr w:type="spellStart"/>
-      <w:r>
-        <w:t>Autorouter</w:t>
-      </w:r>
-      <w:proofErr w:type="spellEnd"/>
-      <w:r>
-        <w:t xml:space="preserve"> Main Setup” dialogue window.  In here set</w:t>
+        <w:t>This will open the “Autorouter Main Setup” dialogue window.  In here set</w:t>
       </w:r>
     </w:p>
     <w:p>
@@ -3853,22 +3513,7 @@
       </w:r>
       <w:r>
         <w:br/>
-      </w:r>
-      <w:proofErr w:type="gramStart"/>
-      <w:r>
-        <w:t>To</w:t>
-      </w:r>
-      <w:proofErr w:type="gramEnd"/>
-      <w:r>
-        <w:t xml:space="preserve"> personalize your board, you can create a text on the </w:t>
-      </w:r>
-      <w:proofErr w:type="spellStart"/>
-      <w:r>
-        <w:t>tPlace</w:t>
-      </w:r>
-      <w:proofErr w:type="spellEnd"/>
-      <w:r>
-        <w:t xml:space="preserve"> layer of the board and place it at the location of your choosing.</w:t>
+        <w:t>To personalize your board, you can create a text on the tPlace layer of the board and place it at the location of your choosing.</w:t>
       </w:r>
     </w:p>
     <w:p>
@@ -3887,13 +3532,8 @@
         <w:t xml:space="preserve">Click </w:t>
       </w:r>
       <w:r>
-        <w:t xml:space="preserve">on the “Text” </w:t>
-      </w:r>
-      <w:proofErr w:type="gramStart"/>
-      <w:r>
-        <w:t xml:space="preserve">icon </w:t>
-      </w:r>
-      <w:proofErr w:type="gramEnd"/>
+        <w:t xml:space="preserve">on the “Text” icon </w:t>
+      </w:r>
       <w:r>
         <w:rPr>
           <w:noProof/>
@@ -4001,15 +3641,7 @@
         <w:contextualSpacing w:val="0"/>
       </w:pPr>
       <w:r>
-        <w:t>Type in the text you like.  To enter a new line, use “</w:t>
-      </w:r>
-      <w:proofErr w:type="spellStart"/>
-      <w:r>
-        <w:t>Shift+Enter</w:t>
-      </w:r>
-      <w:proofErr w:type="spellEnd"/>
-      <w:r>
-        <w:t>”.  Once you are happy with the text, click “OK”.</w:t>
+        <w:t>Type in the text you like.  To enter a new line, use “Shift+Enter”.  Once you are happy with the text, click “OK”.</w:t>
       </w:r>
     </w:p>
     <w:p>
@@ -4024,31 +3656,7 @@
         <w:contextualSpacing w:val="0"/>
       </w:pPr>
       <w:r>
-        <w:t>You might notice that the text is red, the color of the top layer.  To change the layer of this text to “</w:t>
-      </w:r>
-      <w:proofErr w:type="spellStart"/>
-      <w:r>
-        <w:t>tPlace</w:t>
-      </w:r>
-      <w:proofErr w:type="spellEnd"/>
-      <w:r>
-        <w:t>”, click on the “Layer:” dropdown menu, and select “</w:t>
-      </w:r>
-      <w:proofErr w:type="spellStart"/>
-      <w:r>
-        <w:t>tPlace</w:t>
-      </w:r>
-      <w:proofErr w:type="spellEnd"/>
-      <w:r>
-        <w:t>”.  You notice that the color of the text changes to that of the “</w:t>
-      </w:r>
-      <w:proofErr w:type="spellStart"/>
-      <w:r>
-        <w:t>tPlace</w:t>
-      </w:r>
-      <w:proofErr w:type="spellEnd"/>
-      <w:r>
-        <w:t>” layer, white.</w:t>
+        <w:t>You might notice that the text is red, the color of the top layer.  To change the layer of this text to “tPlace”, click on the “Layer:” dropdown menu, and select “tPlace”.  You notice that the color of the text changes to that of the “tPlace” layer, white.</w:t>
       </w:r>
     </w:p>
     <w:p>
@@ -4130,8 +3738,6 @@
           </wp:inline>
         </w:drawing>
       </w:r>
-      <w:bookmarkStart w:id="4" w:name="_GoBack"/>
-      <w:bookmarkEnd w:id="4"/>
       <w:r>
         <w:br/>
       </w:r>
@@ -4155,14 +3761,7 @@
       </w:r>
       <w:r>
         <w:br/>
-      </w:r>
-      <w:proofErr w:type="gramStart"/>
-      <w:r>
-        <w:t>We</w:t>
-      </w:r>
-      <w:proofErr w:type="gramEnd"/>
-      <w:r>
-        <w:t xml:space="preserve"> will now add a few mounting holes to our design so that we can mount it to an enclosure if desired.</w:t>
+        <w:t>We will now add a few mounting holes to our design so that we can mount it to an enclosure if desired.</w:t>
       </w:r>
     </w:p>
     <w:p>
@@ -4178,13 +3777,8 @@
       </w:pPr>
       <w:r>
         <w:lastRenderedPageBreak/>
-        <w:t xml:space="preserve">Click on the “Hole” </w:t>
-      </w:r>
-      <w:proofErr w:type="gramStart"/>
-      <w:r>
-        <w:t xml:space="preserve">icon </w:t>
-      </w:r>
-      <w:proofErr w:type="gramEnd"/>
+        <w:t xml:space="preserve">Click on the “Hole” icon </w:t>
+      </w:r>
       <w:r>
         <w:rPr>
           <w:noProof/>
@@ -4242,15 +3836,7 @@
         <w:contextualSpacing w:val="0"/>
       </w:pPr>
       <w:r>
-        <w:t xml:space="preserve">Select the size of the hole by clicking on the “Drill:” dropdown menu and selecting the appropriate hole size.  For our example, we leave the </w:t>
-      </w:r>
-      <w:proofErr w:type="gramStart"/>
-      <w:r>
-        <w:t>hole</w:t>
-      </w:r>
-      <w:proofErr w:type="gramEnd"/>
-      <w:r>
-        <w:t xml:space="preserve"> size at 0.01377953.</w:t>
+        <w:t>Select the size of the hole by clicking on the “Drill:” dropdown menu and selecting the appropriate hole size.  For our example, we leave the hole size at 0.01377953.</w:t>
       </w:r>
     </w:p>
     <w:p>
@@ -4280,15 +3866,7 @@
         <w:contextualSpacing w:val="0"/>
       </w:pPr>
       <w:r>
-        <w:t>Hit “ESC” to end the placement and click on the “</w:t>
-      </w:r>
-      <w:proofErr w:type="spellStart"/>
-      <w:r>
-        <w:t>Ratsnest</w:t>
-      </w:r>
-      <w:proofErr w:type="spellEnd"/>
-      <w:r>
-        <w:t>” icon to see the openings for the holes on the board.</w:t>
+        <w:t>Hit “ESC” to end the placement and click on the “Ratsnest” icon to see the openings for the holes on the board.</w:t>
       </w:r>
     </w:p>
     <w:p>
@@ -4310,14 +3888,7 @@
       </w:r>
       <w:r>
         <w:br/>
-      </w:r>
-      <w:proofErr w:type="gramStart"/>
-      <w:r>
-        <w:t>When</w:t>
-      </w:r>
-      <w:proofErr w:type="gramEnd"/>
-      <w:r>
-        <w:t xml:space="preserve"> you designed your schematics and placed the parts, the numbering of the component might not match any particular order.  You might have a resistor labeled R1 next to another one labeled R6.  In order to make the part numbers flow more regularly from the top left corner down to the bottom right corner of the board, we will use a simple script to renumber the parts on the board.</w:t>
+        <w:t>When you designed your schematics and placed the parts, the numbering of the component might not match any particular order.  You might have a resistor labeled R1 next to another one labeled R6.  In order to make the part numbers flow more regularly from the top left corner down to the bottom right corner of the board, we will use a simple script to renumber the parts on the board.</w:t>
       </w:r>
     </w:p>
     <w:p>
@@ -4379,15 +3950,7 @@
         </w:drawing>
       </w:r>
       <w:r>
-        <w:t xml:space="preserve"> and select “</w:t>
-      </w:r>
-      <w:proofErr w:type="spellStart"/>
-      <w:r>
-        <w:t>cmd</w:t>
-      </w:r>
-      <w:proofErr w:type="spellEnd"/>
-      <w:r>
-        <w:t>-renumber” from the list of ULPs.</w:t>
+        <w:t xml:space="preserve"> and select “cmd-renumber” from the list of ULPs.</w:t>
       </w:r>
       <w:r>
         <w:br/>
@@ -4681,15 +4244,7 @@
       </w:r>
       <w:r>
         <w:br/>
-        <w:t xml:space="preserve">In order to make sure we have not made any errors in creating a layout of our </w:t>
-      </w:r>
-      <w:proofErr w:type="gramStart"/>
-      <w:r>
-        <w:t>board,</w:t>
-      </w:r>
-      <w:proofErr w:type="gramEnd"/>
-      <w:r>
-        <w:t xml:space="preserve"> we need to run the “Design Rule Check” or DRC.  This will check the design against some design rules.  We can specify the design rule as part of this process.</w:t>
+        <w:t>In order to make sure we have not made any errors in creating a layout of our board, we need to run the “Design Rule Check” or DRC.  This will check the design against some design rules.  We can specify the design rule as part of this process.</w:t>
       </w:r>
     </w:p>
     <w:p>
@@ -4708,13 +4263,8 @@
         <w:t>Cli</w:t>
       </w:r>
       <w:r>
-        <w:t xml:space="preserve">ck on the “DRC” </w:t>
-      </w:r>
-      <w:proofErr w:type="gramStart"/>
-      <w:r>
-        <w:t xml:space="preserve">icon </w:t>
-      </w:r>
-      <w:proofErr w:type="gramEnd"/>
+        <w:t xml:space="preserve">ck on the “DRC” icon </w:t>
+      </w:r>
       <w:r>
         <w:rPr>
           <w:noProof/>
@@ -4981,7 +4531,7 @@
           <w:rPr>
             <w:noProof/>
           </w:rPr>
-          <w:t>16</w:t>
+          <w:t>2</w:t>
         </w:r>
         <w:r>
           <w:rPr>
@@ -7033,7 +6583,7 @@
 </file>
 
 <file path=customXml/itemProps1.xml><?xml version="1.0" encoding="utf-8"?>
-<ds:datastoreItem xmlns:ds="http://schemas.openxmlformats.org/officeDocument/2006/customXml" ds:itemID="{8597C552-B802-4A46-9B25-E4FF9BCB7911}">
+<ds:datastoreItem xmlns:ds="http://schemas.openxmlformats.org/officeDocument/2006/customXml" ds:itemID="{E44891FF-87AD-413F-89E3-2774A428B968}">
   <ds:schemaRefs>
     <ds:schemaRef ds:uri="http://schemas.openxmlformats.org/officeDocument/2006/bibliography"/>
   </ds:schemaRefs>

</xml_diff>